<commit_message>
Added edits from meeting
</commit_message>
<xml_diff>
--- a/documents/abstracts/Klein_LMU-URS-2018_Abstract.docx
+++ b/documents/abstracts/Klein_LMU-URS-2018_Abstract.docx
@@ -25,8 +25,23 @@
           <w:szCs w:val="22"/>
           <w:lang w:eastAsia="en-US"/>
         </w:rPr>
-        <w:t>Mathematical Modeling of Six Database-Derived Gene Regulatory Networks Identifies Key Regulators and Network Properties Controlling the Early Response to Cold Shock in Saccharomyces cerevisiae</w:t>
-      </w:r>
+        <w:t xml:space="preserve">Mathematical Modeling of Six Database-Derived Gene Regulatory Networks Identifies Key Regulators and Network Properties Controlling the Early Response to Cold Shock in </w:t>
+      </w:r>
+      <w:bookmarkStart w:id="0" w:name="_GoBack"/>
+      <w:r>
+        <w:rPr>
+          <w:rFonts w:ascii="Arial" w:hAnsi="Arial" w:cs="Arial"/>
+          <w:b/>
+          <w:bCs/>
+          <w:i/>
+          <w:color w:val="000000"/>
+          <w:sz w:val="22"/>
+          <w:szCs w:val="22"/>
+          <w:lang w:eastAsia="en-US"/>
+        </w:rPr>
+        <w:t>Saccharomyces cerevisiae</w:t>
+      </w:r>
+      <w:bookmarkEnd w:id="0"/>
     </w:p>
     <w:p>
       <w:pPr>
@@ -211,17 +226,7 @@
           <w:sz w:val="22"/>
           <w:szCs w:val="22"/>
         </w:rPr>
-        <w:t>u</w:t>
-      </w:r>
-      <w:bookmarkStart w:id="0" w:name="_GoBack"/>
-      <w:bookmarkEnd w:id="0"/>
-      <w:r>
-        <w:rPr>
-          <w:rFonts w:ascii="Arial" w:hAnsi="Arial" w:cs="Arial"/>
-          <w:sz w:val="22"/>
-          <w:szCs w:val="22"/>
-        </w:rPr>
-        <w:t xml:space="preserve">ses </w:t>
+        <w:t xml:space="preserve">uses </w:t>
       </w:r>
       <w:r>
         <w:rPr>
@@ -583,15 +588,7 @@
           <w:sz w:val="22"/>
           <w:szCs w:val="22"/>
         </w:rPr>
-        <w:t xml:space="preserve"> </w:t>
-      </w:r>
-      <w:r>
-        <w:rPr>
-          <w:rFonts w:ascii="Arial" w:hAnsi="Arial" w:cs="Arial"/>
-          <w:sz w:val="22"/>
-          <w:szCs w:val="22"/>
-        </w:rPr>
-        <w:t>type I</w:t>
+        <w:t xml:space="preserve"> type I</w:t>
       </w:r>
       <w:r>
         <w:rPr>

</xml_diff>